<commit_message>
Compress photos, update resume
</commit_message>
<xml_diff>
--- a/Sahil-Resume.docx
+++ b/Sahil-Resume.docx
@@ -423,8 +423,21 @@
         <w:ind w:left="0" w:right="242" w:firstLine="0"/>
       </w:pPr>
       <w:r>
-        <w:t>National Merit Scholarship Semifinalist – Sep 2015</w:t>
-      </w:r>
+        <w:t>National Merit Scholarship Finalist – Feb 2016</w:t>
+      </w:r>
+    </w:p>
+    <w:p>
+      <w:pPr>
+        <w:ind w:left="0" w:right="242" w:firstLine="0"/>
+      </w:pPr>
+      <w:r>
+        <w:t>Nominated as Candidate for US Presidential Scholar Program</w:t>
+      </w:r>
+      <w:r>
+        <w:t xml:space="preserve"> – Jan 2016</w:t>
+      </w:r>
+      <w:bookmarkStart w:id="0" w:name="_GoBack"/>
+      <w:bookmarkEnd w:id="0"/>
     </w:p>
     <w:p>
       <w:pPr>
@@ -569,8 +582,6 @@
         <w:spacing w:after="16" w:line="259" w:lineRule="auto"/>
         <w:ind w:left="360" w:firstLine="0"/>
       </w:pPr>
-      <w:bookmarkStart w:id="0" w:name="_GoBack"/>
-      <w:bookmarkEnd w:id="0"/>
     </w:p>
     <w:p>
       <w:pPr>
@@ -757,13 +768,8 @@
         </w:numPr>
         <w:ind w:hanging="360"/>
       </w:pPr>
-      <w:proofErr w:type="spellStart"/>
-      <w:r>
-        <w:t>HackExeter</w:t>
-      </w:r>
-      <w:proofErr w:type="spellEnd"/>
-      <w:r>
-        <w:t xml:space="preserve"> Hackathon </w:t>
+      <w:r>
+        <w:t xml:space="preserve">HackExeter Hackathon </w:t>
       </w:r>
       <w:r>
         <w:t xml:space="preserve">Team </w:t>
@@ -1060,6 +1066,7 @@
         <w:ind w:hanging="360"/>
       </w:pPr>
       <w:r>
+        <w:lastRenderedPageBreak/>
         <w:t xml:space="preserve">India Association of NH Youth Group – Volunteer, fundraising and computer education for students – Jun 2012-Present </w:t>
       </w:r>
     </w:p>
@@ -1072,7 +1079,6 @@
         <w:ind w:hanging="360"/>
       </w:pPr>
       <w:r>
-        <w:lastRenderedPageBreak/>
         <w:t xml:space="preserve">Shishu Bharati School of Languages and Culture of India – Teaching Assistant, Librarian  – 2013-Present </w:t>
       </w:r>
     </w:p>
@@ -1128,15 +1134,7 @@
         <w:t>s</w:t>
       </w:r>
       <w:r>
-        <w:t xml:space="preserve"> Business Plan Competition – CFO of team </w:t>
-      </w:r>
-      <w:proofErr w:type="spellStart"/>
-      <w:r>
-        <w:t>AdVision</w:t>
-      </w:r>
-      <w:proofErr w:type="spellEnd"/>
-      <w:r>
-        <w:t xml:space="preserve"> that revolutionizes delivery of personalized ads to your TV using a proprietary set-top box AdCube, 3</w:t>
+        <w:t xml:space="preserve"> Business Plan Competition – CFO of team AdVision that revolutionizes delivery of personalized ads to your TV using a proprietary set-top box AdCube, 3</w:t>
       </w:r>
       <w:r>
         <w:rPr>
@@ -1325,13 +1323,8 @@
       <w:r>
         <w:t xml:space="preserve">(experience with SolidWorks, </w:t>
       </w:r>
-      <w:proofErr w:type="spellStart"/>
-      <w:r>
-        <w:t>AutoDesk</w:t>
-      </w:r>
-      <w:proofErr w:type="spellEnd"/>
-      <w:r>
-        <w:t xml:space="preserve"> Inventor</w:t>
+      <w:r>
+        <w:t>AutoDesk Inventor</w:t>
       </w:r>
       <w:r>
         <w:t xml:space="preserve"> and Creo</w:t>

</xml_diff>